<commit_message>
Thorough touch-up, fixed a bunch of shit
</commit_message>
<xml_diff>
--- a/resources/resume.docx
+++ b/resources/resume.docx
@@ -17,7 +17,7 @@
         <mc:AlternateContent>
           <mc:Choice Requires="wps">
             <w:drawing>
-              <wp:anchor distT="0" distB="0" distL="114300" distR="114300" simplePos="0" relativeHeight="251657728" behindDoc="1" locked="0" layoutInCell="1" allowOverlap="1" wp14:anchorId="47ADD243" wp14:editId="3FF7634F">
+              <wp:anchor distT="0" distB="0" distL="114300" distR="114300" simplePos="0" relativeHeight="251657728" behindDoc="1" locked="0" layoutInCell="1" allowOverlap="1" wp14:anchorId="47ADD243" wp14:editId="7C15309D">
                 <wp:simplePos x="0" y="0"/>
                 <wp:positionH relativeFrom="column">
                   <wp:posOffset>-457200</wp:posOffset>
@@ -114,7 +114,7 @@
           </mc:Choice>
           <mc:Fallback>
             <w:pict>
-              <v:rect w14:anchorId="32AD5BA7" id="Rectangle_x0020_1" o:spid="_x0000_s1026" style="position:absolute;margin-left:-36pt;margin-top:-51.9pt;width:166.05pt;height:841.4pt;z-index:-251658752;visibility:visible;mso-wrap-style:square;mso-width-percent:0;mso-height-percent:0;mso-wrap-distance-left:9pt;mso-wrap-distance-top:0;mso-wrap-distance-right:9pt;mso-wrap-distance-bottom:0;mso-position-horizontal:absolute;mso-position-horizontal-relative:text;mso-position-vertical:absolute;mso-position-vertical-relative:text;mso-width-percent:0;mso-height-percent:0;mso-width-relative:margin;mso-height-relative:margin;v-text-anchor:middle" o:gfxdata="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" fillcolor="#313f41 [814]" stroked="f" strokeweight="1pt">
+              <v:rect w14:anchorId="258BDD1F" id="Rectangle_x0020_1" o:spid="_x0000_s1026" style="position:absolute;margin-left:-36pt;margin-top:-51.9pt;width:166.05pt;height:841.4pt;z-index:-251658752;visibility:visible;mso-wrap-style:square;mso-width-percent:0;mso-height-percent:0;mso-wrap-distance-left:9pt;mso-wrap-distance-top:0;mso-wrap-distance-right:9pt;mso-wrap-distance-bottom:0;mso-position-horizontal:absolute;mso-position-horizontal-relative:text;mso-position-vertical:absolute;mso-position-vertical-relative:text;mso-width-percent:0;mso-height-percent:0;mso-width-relative:margin;mso-height-relative:margin;v-text-anchor:middle" o:gfxdata="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" fillcolor="#313f41 [814]" stroked="f" strokeweight="1pt">
                 <v:fill opacity="62914f" color2="#313f41 [814]" rotate="t" angle="-135" colors="0 #182224;34079f #273538;1 #314144" focus="100%" type="gradient"/>
                 <v:path arrowok="t"/>
               </v:rect>
@@ -179,7 +179,7 @@
           <w:color w:val="000000" w:themeColor="text1"/>
           <w:lang w:val="en-CA"/>
         </w:rPr>
-        <w:t xml:space="preserve">I am a </w:t>
+        <w:t>I’</w:t>
       </w:r>
       <w:r>
         <w:rPr>
@@ -187,7 +187,7 @@
           <w:color w:val="000000" w:themeColor="text1"/>
           <w:lang w:val="en-CA"/>
         </w:rPr>
-        <w:t xml:space="preserve">developer, aspiring </w:t>
+        <w:t xml:space="preserve">m a </w:t>
       </w:r>
       <w:r>
         <w:rPr>
@@ -195,7 +195,7 @@
           <w:color w:val="000000" w:themeColor="text1"/>
           <w:lang w:val="en-CA"/>
         </w:rPr>
-        <w:t xml:space="preserve">entrepreneur, </w:t>
+        <w:t xml:space="preserve">developer, aspiring </w:t>
       </w:r>
       <w:r>
         <w:rPr>
@@ -203,7 +203,7 @@
           <w:color w:val="000000" w:themeColor="text1"/>
           <w:lang w:val="en-CA"/>
         </w:rPr>
-        <w:t>writer</w:t>
+        <w:t xml:space="preserve">entrepreneur, </w:t>
       </w:r>
       <w:r>
         <w:rPr>
@@ -211,7 +211,7 @@
           <w:color w:val="000000" w:themeColor="text1"/>
           <w:lang w:val="en-CA"/>
         </w:rPr>
-        <w:t xml:space="preserve"> and adventurer</w:t>
+        <w:t>writer</w:t>
       </w:r>
       <w:r>
         <w:rPr>
@@ -219,7 +219,7 @@
           <w:color w:val="000000" w:themeColor="text1"/>
           <w:lang w:val="en-CA"/>
         </w:rPr>
-        <w:t>. My wide range of experience includes work at large Silicon Valley corporations, tiny seed-stage start</w:t>
+        <w:t xml:space="preserve"> and adventurer</w:t>
       </w:r>
       <w:r>
         <w:rPr>
@@ -227,7 +227,7 @@
           <w:color w:val="000000" w:themeColor="text1"/>
           <w:lang w:val="en-CA"/>
         </w:rPr>
-        <w:t>-</w:t>
+        <w:t>. My wide range of experience includes work at large Silicon Valley corporations, tiny seed-stage start</w:t>
       </w:r>
       <w:r>
         <w:rPr>
@@ -235,7 +235,7 @@
           <w:color w:val="000000" w:themeColor="text1"/>
           <w:lang w:val="en-CA"/>
         </w:rPr>
-        <w:t xml:space="preserve">ups, and mid-sized </w:t>
+        <w:t>-</w:t>
       </w:r>
       <w:r>
         <w:rPr>
@@ -243,7 +243,23 @@
           <w:color w:val="000000" w:themeColor="text1"/>
           <w:lang w:val="en-CA"/>
         </w:rPr>
-        <w:t>series funded</w:t>
+        <w:t xml:space="preserve">ups, and mid-sized </w:t>
+      </w:r>
+      <w:r>
+        <w:rPr>
+          <w:rStyle w:val="HighlightedwithgrayChar"/>
+          <w:color w:val="000000" w:themeColor="text1"/>
+          <w:lang w:val="en-CA"/>
+        </w:rPr>
+        <w:t>venture</w:t>
+      </w:r>
+      <w:r>
+        <w:rPr>
+          <w:rStyle w:val="HighlightedwithgrayChar"/>
+          <w:color w:val="000000" w:themeColor="text1"/>
+          <w:lang w:val="en-CA"/>
+        </w:rPr>
+        <w:t xml:space="preserve"> funded</w:t>
       </w:r>
       <w:r>
         <w:rPr>
@@ -384,18 +400,6 @@
       <w:r>
         <w:t>I want to work somewhere I can make an impact, try out as many roles as possible and get my feet wet in a diverse range of scenarios and environments. I want to develop a more diverse skillset - I enjoy programming, but at this point in my career I am more interested in taking different or hybrid roles.</w:t>
       </w:r>
-      <w:r>
-        <w:t xml:space="preserve"> Given my range of experience </w:t>
-      </w:r>
-      <w:r>
-        <w:t>I coul</w:t>
-      </w:r>
-      <w:r>
-        <w:t xml:space="preserve">d fit in and learn quickly in a </w:t>
-      </w:r>
-      <w:r>
-        <w:t>variety of positions.</w:t>
-      </w:r>
     </w:p>
     <w:p>
       <w:pPr>
@@ -530,15 +534,7 @@
         <w:t>Project lead for usability studies aimed at improv</w:t>
       </w:r>
       <w:r>
-        <w:t xml:space="preserve">ing the </w:t>
-      </w:r>
-      <w:proofErr w:type="spellStart"/>
-      <w:r>
-        <w:t>Scribd</w:t>
-      </w:r>
-      <w:proofErr w:type="spellEnd"/>
-      <w:r>
-        <w:t xml:space="preserve"> website and apps’</w:t>
+        <w:t>ing the Scribd website and apps’</w:t>
       </w:r>
       <w:r>
         <w:t xml:space="preserve"> UI</w:t>
@@ -555,11 +551,10 @@
         </w:tabs>
       </w:pPr>
       <w:r>
-        <w:t>Contributed to major releases includi</w:t>
-      </w:r>
-      <w:r>
-        <w:t>ng the rollout of audiobooks</w:t>
-      </w:r>
+        <w:t>Developed a full feature for downloading and saving content offline</w:t>
+      </w:r>
+      <w:bookmarkStart w:id="2" w:name="_GoBack"/>
+      <w:bookmarkEnd w:id="2"/>
     </w:p>
     <w:p>
       <w:pPr>
@@ -569,7 +564,10 @@
         </w:tabs>
       </w:pPr>
       <w:r>
-        <w:t>Developed a full feature for downloading and saving content offline</w:t>
+        <w:t>Contributed to major releases includi</w:t>
+      </w:r>
+      <w:r>
+        <w:t>ng the rollout of audiobooks</w:t>
       </w:r>
     </w:p>
     <w:p>
@@ -657,15 +655,7 @@
         <w:pStyle w:val="ListParagraph"/>
       </w:pPr>
       <w:r>
-        <w:t xml:space="preserve">Took </w:t>
-      </w:r>
-      <w:proofErr w:type="spellStart"/>
-      <w:r>
-        <w:t>Bridgit’s</w:t>
-      </w:r>
-      <w:proofErr w:type="spellEnd"/>
-      <w:r>
-        <w:t xml:space="preserve"> Android app from non-functional to release ready on my own</w:t>
+        <w:t>Took Bridgit’s Android app from non-functional to release ready on my own</w:t>
       </w:r>
     </w:p>
     <w:p>
@@ -675,7 +665,7 @@
       <w:r>
         <w:t>Built a well</w:t>
       </w:r>
-      <w:ins w:id="2" w:author="Rick" w:date="2015-11-26T14:17:00Z">
+      <w:ins w:id="3" w:author="Rick" w:date="2015-11-26T14:17:00Z">
         <w:r>
           <w:t>-</w:t>
         </w:r>
@@ -761,7 +751,7 @@
       <w:r>
         <w:t>e development of a feature</w:t>
       </w:r>
-      <w:ins w:id="3" w:author="Rick" w:date="2015-11-26T14:17:00Z">
+      <w:ins w:id="4" w:author="Rick" w:date="2015-11-26T14:17:00Z">
         <w:r>
           <w:t xml:space="preserve"> </w:t>
         </w:r>
@@ -908,16 +898,7 @@
           <w:rStyle w:val="ColorCapsExpanded"/>
           <w:lang w:val="en-CA"/>
         </w:rPr>
-        <w:t>Imprint Publicatio</w:t>
-      </w:r>
-      <w:bookmarkStart w:id="4" w:name="_GoBack"/>
-      <w:bookmarkEnd w:id="4"/>
-      <w:r>
-        <w:rPr>
-          <w:rStyle w:val="ColorCapsExpanded"/>
-          <w:lang w:val="en-CA"/>
-        </w:rPr>
-        <w:t>ns</w:t>
+        <w:t>Imprint Publications</w:t>
       </w:r>
       <w:r>
         <w:t xml:space="preserve"> – </w:t>
@@ -948,39 +929,78 @@
         </w:r>
       </w:ins>
       <w:r>
-        <w:t xml:space="preserve"> a series on </w:t>
-      </w:r>
-      <w:proofErr w:type="spellStart"/>
-      <w:r>
-        <w:t>startups</w:t>
-      </w:r>
-      <w:proofErr w:type="spellEnd"/>
-      <w:r>
-        <w:t xml:space="preserve"> in Waterloo</w:t>
+        <w:t xml:space="preserve"> a series on startups in Waterloo</w:t>
       </w:r>
     </w:p>
     <w:p>
       <w:pPr>
         <w:ind w:left="-426" w:right="-115"/>
         <w:rPr>
+          <w:noProof/>
+        </w:rPr>
+      </w:pPr>
+      <w:r>
+        <w:rPr>
           <w:rStyle w:val="WhiteFont"/>
           <w:lang w:val="en-CA"/>
         </w:rPr>
-      </w:pPr>
+        <w:t xml:space="preserve">                 </w:t>
+      </w:r>
       <w:r>
         <w:rPr>
           <w:rStyle w:val="WhiteFont"/>
           <w:lang w:val="en-CA"/>
         </w:rPr>
-        <w:t xml:space="preserve">                 </w:t>
-      </w:r>
-    </w:p>
-    <w:p>
-      <w:pPr>
-        <w:ind w:left="-426" w:right="-115"/>
+        <w:t>January – April 2013</w:t>
+      </w:r>
+      <w:r>
+        <w:rPr>
+          <w:rStyle w:val="WhiteFont"/>
+          <w:lang w:val="en-CA"/>
+        </w:rPr>
+        <w:tab/>
+      </w:r>
+      <w:r>
+        <w:rPr>
+          <w:rStyle w:val="ColorCapsExpanded"/>
+          <w:lang w:val="en-CA"/>
+        </w:rPr>
+        <w:t xml:space="preserve">GroupThinQ </w:t>
+      </w:r>
+      <w:r>
+        <w:t>–</w:t>
+      </w:r>
+      <w:r>
+        <w:t xml:space="preserve"> </w:t>
+      </w:r>
+      <w:r>
+        <w:rPr>
+          <w:b/>
+        </w:rPr>
+        <w:t xml:space="preserve">Marketing and Development Intern </w:t>
+      </w:r>
+      <w:r>
         <w:rPr>
           <w:noProof/>
         </w:rPr>
+        <w:t xml:space="preserve">| </w:t>
+      </w:r>
+      <w:r>
+        <w:rPr>
+          <w:noProof/>
+        </w:rPr>
+        <w:t>Evaluation : Very good(5</w:t>
+      </w:r>
+      <w:r>
+        <w:rPr>
+          <w:noProof/>
+        </w:rPr>
+        <w:t xml:space="preserve">/6) </w:t>
+      </w:r>
+    </w:p>
+    <w:p>
+      <w:pPr>
+        <w:pStyle w:val="ListParagraph"/>
       </w:pPr>
       <w:r>
         <w:rPr>
@@ -992,7 +1012,7 @@
         <mc:AlternateContent>
           <mc:Choice Requires="wps">
             <w:drawing>
-              <wp:anchor distT="0" distB="0" distL="114300" distR="114300" simplePos="0" relativeHeight="251659776" behindDoc="1" locked="0" layoutInCell="1" allowOverlap="1" wp14:anchorId="50593207" wp14:editId="3570FC6D">
+              <wp:anchor distT="0" distB="0" distL="114300" distR="114300" simplePos="0" relativeHeight="251659776" behindDoc="1" locked="0" layoutInCell="1" allowOverlap="1" wp14:anchorId="50593207" wp14:editId="00C41E9C">
                 <wp:simplePos x="0" y="0"/>
                 <wp:positionH relativeFrom="column">
                   <wp:posOffset>-457200</wp:posOffset>
@@ -1089,7 +1109,7 @@
           </mc:Choice>
           <mc:Fallback>
             <w:pict>
-              <v:rect w14:anchorId="68B1D28C" id="Rectangle_x0020_2" o:spid="_x0000_s1026" style="position:absolute;margin-left:-36pt;margin-top:-51.8pt;width:166.05pt;height:841.4pt;z-index:-251656704;visibility:visible;mso-wrap-style:square;mso-width-percent:0;mso-height-percent:0;mso-wrap-distance-left:9pt;mso-wrap-distance-top:0;mso-wrap-distance-right:9pt;mso-wrap-distance-bottom:0;mso-position-horizontal:absolute;mso-position-horizontal-relative:text;mso-position-vertical:absolute;mso-position-vertical-relative:text;mso-width-percent:0;mso-height-percent:0;mso-width-relative:margin;mso-height-relative:margin;v-text-anchor:middle" o:gfxdata="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" fillcolor="#313f41 [814]" stroked="f" strokeweight="1pt">
+              <v:rect w14:anchorId="390C0843" id="Rectangle_x0020_2" o:spid="_x0000_s1026" style="position:absolute;margin-left:-36pt;margin-top:-51.8pt;width:166.05pt;height:841.4pt;z-index:-251656704;visibility:visible;mso-wrap-style:square;mso-width-percent:0;mso-height-percent:0;mso-wrap-distance-left:9pt;mso-wrap-distance-top:0;mso-wrap-distance-right:9pt;mso-wrap-distance-bottom:0;mso-position-horizontal:absolute;mso-position-horizontal-relative:text;mso-position-vertical:absolute;mso-position-vertical-relative:text;mso-width-percent:0;mso-height-percent:0;mso-width-relative:margin;mso-height-relative:margin;v-text-anchor:middle" o:gfxdata="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" fillcolor="#313f41 [814]" stroked="f" strokeweight="1pt">
                 <v:fill opacity="62914f" color2="#313f41 [814]" rotate="t" angle="-135" colors="0 #182224;34079f #273538;1 #314144" focus="100%" type="gradient"/>
                 <v:path arrowok="t"/>
               </v:rect>
@@ -1098,85 +1118,7 @@
         </mc:AlternateContent>
       </w:r>
       <w:r>
-        <w:rPr>
-          <w:rStyle w:val="WhiteFont"/>
-          <w:lang w:val="en-CA"/>
-        </w:rPr>
-        <w:t>January – April 2013</w:t>
-      </w:r>
-      <w:r>
-        <w:rPr>
-          <w:rStyle w:val="WhiteFont"/>
-          <w:lang w:val="en-CA"/>
-        </w:rPr>
-        <w:tab/>
-      </w:r>
-      <w:r>
-        <w:rPr>
-          <w:rStyle w:val="WhiteFont"/>
-          <w:lang w:val="en-CA"/>
-        </w:rPr>
-        <w:t xml:space="preserve"> </w:t>
-      </w:r>
-      <w:r>
-        <w:rPr>
-          <w:rStyle w:val="WhiteFont"/>
-          <w:lang w:val="en-CA"/>
-        </w:rPr>
-        <w:tab/>
-      </w:r>
-      <w:r>
-        <w:rPr>
-          <w:rStyle w:val="ColorCapsExpanded"/>
-          <w:lang w:val="en-CA"/>
-        </w:rPr>
-        <w:t xml:space="preserve">GroupThinQ </w:t>
-      </w:r>
-      <w:r>
-        <w:t>–</w:t>
-      </w:r>
-      <w:r>
-        <w:t xml:space="preserve"> </w:t>
-      </w:r>
-      <w:r>
-        <w:rPr>
-          <w:b/>
-        </w:rPr>
-        <w:t xml:space="preserve">Marketing and Development Intern </w:t>
-      </w:r>
-      <w:r>
-        <w:rPr>
-          <w:noProof/>
-        </w:rPr>
-        <w:t xml:space="preserve">| </w:t>
-      </w:r>
-      <w:r>
-        <w:rPr>
-          <w:noProof/>
-        </w:rPr>
-        <w:t>Evaluation : Very good(5</w:t>
-      </w:r>
-      <w:r>
-        <w:rPr>
-          <w:noProof/>
-        </w:rPr>
-        <w:t xml:space="preserve">/6) </w:t>
-      </w:r>
-    </w:p>
-    <w:p>
-      <w:pPr>
-        <w:pStyle w:val="ListParagraph"/>
-      </w:pPr>
-      <w:r>
-        <w:t xml:space="preserve">Developed </w:t>
-      </w:r>
-      <w:proofErr w:type="spellStart"/>
-      <w:r>
-        <w:t>GroupThinQ’s</w:t>
-      </w:r>
-      <w:proofErr w:type="spellEnd"/>
-      <w:r>
-        <w:t xml:space="preserve"> marketing campaign and developed numerous features for the platform including real-time email notifications</w:t>
+        <w:t>Developed GroupThinQ’s marketing campaign and developed numerous features for the platform including real-time email notifications</w:t>
       </w:r>
     </w:p>
     <w:p>
@@ -1307,24 +1249,47 @@
       <w:r>
         <w:t xml:space="preserve"> as he went” – Jared Friedman, </w:t>
       </w:r>
-      <w:proofErr w:type="spellStart"/>
       <w:r>
         <w:rPr>
           <w:b/>
         </w:rPr>
-        <w:t>Scribd</w:t>
-      </w:r>
-      <w:proofErr w:type="spellEnd"/>
-      <w:r>
+        <w:t>Scribd Co-Founder and Former CTO</w:t>
+      </w:r>
+    </w:p>
+    <w:p>
+      <w:pPr>
+        <w:ind w:left="2880"/>
+      </w:pPr>
+    </w:p>
+    <w:p>
+      <w:pPr>
+        <w:ind w:left="2880"/>
         <w:rPr>
           <w:b/>
         </w:rPr>
-        <w:t xml:space="preserve"> Co-Founder and Former CTO</w:t>
+      </w:pPr>
+      <w:r>
+        <w:t>“</w:t>
+      </w:r>
+      <w:r>
+        <w:t>Sam performed exceptionally well throughout his internship. He worked hard to build out our product and to ensure we are only shippping robust features. He integrated well with the team. He was also very receptive to feedback, and worked to develop and improve his performance throughout the term.</w:t>
+      </w:r>
+      <w:r>
+        <w:t xml:space="preserve">” – Donald Lau, </w:t>
+      </w:r>
+      <w:r>
+        <w:rPr>
+          <w:b/>
+        </w:rPr>
+        <w:t>Mentor, Manager, Android Engineer, Yelp</w:t>
       </w:r>
     </w:p>
     <w:p>
       <w:pPr>
         <w:ind w:left="2880"/>
+        <w:rPr>
+          <w:b/>
+        </w:rPr>
       </w:pPr>
     </w:p>
     <w:p>
@@ -1338,108 +1303,31 @@
         <w:t>“</w:t>
       </w:r>
       <w:r>
-        <w:t xml:space="preserve">Sam performed exceptionally well throughout his internship. He worked hard to build out our product and to ensure we are only </w:t>
-      </w:r>
-      <w:proofErr w:type="spellStart"/>
-      <w:r>
-        <w:t>shippping</w:t>
-      </w:r>
-      <w:proofErr w:type="spellEnd"/>
-      <w:r>
-        <w:t xml:space="preserve"> robust features. He integrated well with the team. He was also very receptive to feedback, and worked to develop and improve his performance throughout the term.</w:t>
-      </w:r>
-      <w:r>
-        <w:t xml:space="preserve">” – Donald Lau, </w:t>
+        <w:t>Sam was a great pair to work with at Xtreme Labs. He is enthusiastic about his work and is always striving to improve his own development skills. This translates into constantly imporving code and deeper levels of understanding about core computer science concepts</w:t>
+      </w:r>
+      <w:r>
+        <w:t xml:space="preserve">” </w:t>
+      </w:r>
+      <w:r>
+        <w:t>–</w:t>
+      </w:r>
+      <w:r>
+        <w:t xml:space="preserve"> </w:t>
+      </w:r>
+      <w:r>
+        <w:t xml:space="preserve">Elliott Garcea, </w:t>
       </w:r>
       <w:r>
         <w:rPr>
           <w:b/>
         </w:rPr>
-        <w:t>Mentor, Manager, Android Engineer, Yelp</w:t>
-      </w:r>
-    </w:p>
-    <w:p>
-      <w:pPr>
-        <w:ind w:left="2880"/>
+        <w:t xml:space="preserve">Lead Engineer </w:t>
+      </w:r>
+      <w:r>
         <w:rPr>
           <w:b/>
         </w:rPr>
-      </w:pPr>
-    </w:p>
-    <w:p>
-      <w:pPr>
-        <w:ind w:left="2880"/>
-        <w:rPr>
-          <w:b/>
-        </w:rPr>
-      </w:pPr>
-      <w:r>
-        <w:t>“</w:t>
-      </w:r>
-      <w:r>
-        <w:t xml:space="preserve">Sam was a great pair to work with at </w:t>
-      </w:r>
-      <w:proofErr w:type="spellStart"/>
-      <w:r>
-        <w:t>Xtreme</w:t>
-      </w:r>
-      <w:proofErr w:type="spellEnd"/>
-      <w:r>
-        <w:t xml:space="preserve"> Labs. He is enthusiastic about his work and is always striving to improve his own development skills. This translates into constantly </w:t>
-      </w:r>
-      <w:proofErr w:type="spellStart"/>
-      <w:r>
-        <w:t>imporving</w:t>
-      </w:r>
-      <w:proofErr w:type="spellEnd"/>
-      <w:r>
-        <w:t xml:space="preserve"> code and deeper levels of understanding about core computer science concepts</w:t>
-      </w:r>
-      <w:r>
-        <w:t xml:space="preserve">” </w:t>
-      </w:r>
-      <w:r>
-        <w:t>–</w:t>
-      </w:r>
-      <w:r>
-        <w:t xml:space="preserve"> </w:t>
-      </w:r>
-      <w:r>
-        <w:t xml:space="preserve">Elliott </w:t>
-      </w:r>
-      <w:proofErr w:type="spellStart"/>
-      <w:r>
-        <w:t>Garcea</w:t>
-      </w:r>
-      <w:proofErr w:type="spellEnd"/>
-      <w:r>
-        <w:t xml:space="preserve">, </w:t>
-      </w:r>
-      <w:r>
-        <w:rPr>
-          <w:b/>
-        </w:rPr>
-        <w:t xml:space="preserve">Lead Engineer </w:t>
-      </w:r>
-      <w:r>
-        <w:rPr>
-          <w:b/>
-        </w:rPr>
-        <w:t xml:space="preserve">at </w:t>
-      </w:r>
-      <w:proofErr w:type="spellStart"/>
-      <w:r>
-        <w:rPr>
-          <w:b/>
-        </w:rPr>
-        <w:t>Xtreme</w:t>
-      </w:r>
-      <w:proofErr w:type="spellEnd"/>
-      <w:r>
-        <w:rPr>
-          <w:b/>
-        </w:rPr>
-        <w:t xml:space="preserve"> Labs</w:t>
+        <w:t>at Xtreme Labs</w:t>
       </w:r>
     </w:p>
     <w:p>
@@ -3527,7 +3415,7 @@
 </file>
 
 <file path=customXml/itemProps1.xml><?xml version="1.0" encoding="utf-8"?>
-<ds:datastoreItem xmlns:ds="http://schemas.openxmlformats.org/officeDocument/2006/customXml" ds:itemID="{5F226A46-D841-6740-9499-A009FC32B56A}">
+<ds:datastoreItem xmlns:ds="http://schemas.openxmlformats.org/officeDocument/2006/customXml" ds:itemID="{865244C7-D295-4743-B21D-E943D016F0DA}">
   <ds:schemaRefs>
     <ds:schemaRef ds:uri="http://schemas.openxmlformats.org/officeDocument/2006/bibliography"/>
   </ds:schemaRefs>

</xml_diff>